<commit_message>
added epub, no other changes
</commit_message>
<xml_diff>
--- a/docs/doc/preface.docx
+++ b/docs/doc/preface.docx
@@ -64,6 +64,20 @@
       </w:r>
       <w:r>
         <w:t xml:space="preserve">draft</w:t>
+      </w:r>
+    </w:p>
+    <w:p>
+      <w:pPr>
+        <w:pStyle w:val="Date"/>
+      </w:pPr>
+      <w:r>
+        <w:t xml:space="preserve">Invalid</w:t>
+      </w:r>
+      <w:r>
+        <w:t xml:space="preserve"> </w:t>
+      </w:r>
+      <w:r>
+        <w:t xml:space="preserve">Date</w:t>
       </w:r>
     </w:p>
     <w:bookmarkStart w:id="20" w:name="preface"/>

</xml_diff>